<commit_message>
Changes made and Storyboard get remove
</commit_message>
<xml_diff>
--- a/Storyboard.docx
+++ b/Storyboard.docx
@@ -63,13 +63,7 @@
         <w:rPr>
           <w:rFonts w:ascii="Times New Roman" w:hAnsi="Times New Roman" w:cs="Times New Roman"/>
         </w:rPr>
-        <w:t xml:space="preserve">Module code: </w:t>
-      </w:r>
-      <w:r>
-        <w:rPr>
-          <w:rFonts w:ascii="Times New Roman" w:hAnsi="Times New Roman" w:cs="Times New Roman"/>
-        </w:rPr>
-        <w:t>CIT 2011</w:t>
+        <w:t>Module code: CIT 2011</w:t>
       </w:r>
     </w:p>
     <w:p>
@@ -370,20 +364,6 @@
       <w:pPr>
         <w:rPr>
           <w:rFonts w:ascii="Times New Roman" w:hAnsi="Times New Roman" w:cs="Times New Roman"/>
-        </w:rPr>
-      </w:pPr>
-    </w:p>
-    <w:p>
-      <w:pPr>
-        <w:rPr>
-          <w:rFonts w:ascii="Times New Roman" w:hAnsi="Times New Roman" w:cs="Times New Roman"/>
-        </w:rPr>
-      </w:pPr>
-    </w:p>
-    <w:p>
-      <w:pPr>
-        <w:rPr>
-          <w:rFonts w:ascii="Times New Roman" w:hAnsi="Times New Roman" w:cs="Times New Roman"/>
           <w:b/>
           <w:bCs/>
         </w:rPr>
@@ -640,6 +620,101 @@
       <w:pPr>
         <w:rPr>
           <w:rFonts w:ascii="Times New Roman" w:hAnsi="Times New Roman" w:cs="Times New Roman"/>
+          <w:b/>
+          <w:bCs/>
+        </w:rPr>
+      </w:pPr>
+      <w:r>
+        <w:rPr>
+          <w:rFonts w:ascii="Times New Roman" w:hAnsi="Times New Roman" w:cs="Times New Roman"/>
+          <w:b/>
+          <w:bCs/>
+        </w:rPr>
+        <w:t>Typography</w:t>
+      </w:r>
+    </w:p>
+    <w:p>
+      <w:pPr>
+        <w:numPr>
+          <w:ilvl w:val="0"/>
+          <w:numId w:val="5"/>
+        </w:numPr>
+        <w:rPr>
+          <w:rFonts w:ascii="Times New Roman" w:hAnsi="Times New Roman" w:cs="Times New Roman"/>
+        </w:rPr>
+      </w:pPr>
+      <w:r>
+        <w:rPr>
+          <w:rFonts w:ascii="Times New Roman" w:hAnsi="Times New Roman" w:cs="Times New Roman"/>
+          <w:b/>
+          <w:bCs/>
+        </w:rPr>
+        <w:t>Primary Font</w:t>
+      </w:r>
+      <w:r>
+        <w:rPr>
+          <w:rFonts w:ascii="Times New Roman" w:hAnsi="Times New Roman" w:cs="Times New Roman"/>
+        </w:rPr>
+        <w:t xml:space="preserve">: </w:t>
+      </w:r>
+      <w:r>
+        <w:rPr>
+          <w:rFonts w:ascii="Times New Roman" w:hAnsi="Times New Roman" w:cs="Times New Roman"/>
+          <w:b/>
+          <w:bCs/>
+        </w:rPr>
+        <w:t>Roboto</w:t>
+      </w:r>
+      <w:r>
+        <w:rPr>
+          <w:rFonts w:ascii="Times New Roman" w:hAnsi="Times New Roman" w:cs="Times New Roman"/>
+        </w:rPr>
+        <w:t xml:space="preserve"> – A clean and modern sans-serif font used for headings and body text. It ensures readability and maintains a professional appearance.</w:t>
+      </w:r>
+    </w:p>
+    <w:p>
+      <w:pPr>
+        <w:numPr>
+          <w:ilvl w:val="0"/>
+          <w:numId w:val="5"/>
+        </w:numPr>
+        <w:rPr>
+          <w:rFonts w:ascii="Times New Roman" w:hAnsi="Times New Roman" w:cs="Times New Roman"/>
+        </w:rPr>
+      </w:pPr>
+      <w:r>
+        <w:rPr>
+          <w:rFonts w:ascii="Times New Roman" w:hAnsi="Times New Roman" w:cs="Times New Roman"/>
+          <w:b/>
+          <w:bCs/>
+        </w:rPr>
+        <w:t>Secondary Font</w:t>
+      </w:r>
+      <w:r>
+        <w:rPr>
+          <w:rFonts w:ascii="Times New Roman" w:hAnsi="Times New Roman" w:cs="Times New Roman"/>
+        </w:rPr>
+        <w:t xml:space="preserve">: </w:t>
+      </w:r>
+      <w:r>
+        <w:rPr>
+          <w:rFonts w:ascii="Times New Roman" w:hAnsi="Times New Roman" w:cs="Times New Roman"/>
+          <w:b/>
+          <w:bCs/>
+        </w:rPr>
+        <w:t>Lora</w:t>
+      </w:r>
+      <w:r>
+        <w:rPr>
+          <w:rFonts w:ascii="Times New Roman" w:hAnsi="Times New Roman" w:cs="Times New Roman"/>
+        </w:rPr>
+        <w:t xml:space="preserve"> – A serif font used for quotes and testimonials, adding a touch of elegance and variation.</w:t>
+      </w:r>
+    </w:p>
+    <w:p>
+      <w:pPr>
+        <w:rPr>
+          <w:rFonts w:ascii="Times New Roman" w:hAnsi="Times New Roman" w:cs="Times New Roman"/>
         </w:rPr>
       </w:pPr>
       <w:r>
@@ -1089,6 +1164,34 @@
         </w:rPr>
         <w:t>Hosting Link:</w:t>
       </w:r>
+      <w:r>
+        <w:rPr>
+          <w:rFonts w:ascii="Times New Roman" w:hAnsi="Times New Roman" w:cs="Times New Roman"/>
+          <w:b/>
+          <w:bCs/>
+        </w:rPr>
+        <w:t xml:space="preserve"> </w:t>
+      </w:r>
+      <w:hyperlink r:id="rId5" w:history="1">
+        <w:r>
+          <w:rPr>
+            <w:rStyle w:val="Hyperlink"/>
+            <w:rFonts w:ascii="Times New Roman" w:hAnsi="Times New Roman" w:cs="Times New Roman"/>
+            <w:b/>
+            <w:bCs/>
+          </w:rPr>
+          <w:t>https://jaheethedan.github.io/Individual-Assignment-2/index.html</w:t>
+        </w:r>
+      </w:hyperlink>
+    </w:p>
+    <w:p>
+      <w:pPr>
+        <w:rPr>
+          <w:rFonts w:ascii="Times New Roman" w:hAnsi="Times New Roman" w:cs="Times New Roman"/>
+          <w:b/>
+          <w:bCs/>
+        </w:rPr>
+      </w:pPr>
     </w:p>
     <w:p>
       <w:pPr>
@@ -1169,7 +1272,6 @@
           <w:lang w:eastAsia="en-JM"/>
           <w14:ligatures w14:val="none"/>
         </w:rPr>
-        <w:lastRenderedPageBreak/>
         <w:t>References</w:t>
       </w:r>
     </w:p>
@@ -1814,6 +1916,7 @@
           <w:lang w:eastAsia="en-JM"/>
           <w14:ligatures w14:val="none"/>
         </w:rPr>
+        <w:lastRenderedPageBreak/>
         <w:t xml:space="preserve">Mikhail Nilov. (2021, May 21). </w:t>
       </w:r>
       <w:r>
@@ -1875,7 +1978,6 @@
           <w:lang w:eastAsia="en-JM"/>
           <w14:ligatures w14:val="none"/>
         </w:rPr>
-        <w:lastRenderedPageBreak/>
         <w:t xml:space="preserve">Morillo, C. (2018, June 25). </w:t>
       </w:r>
       <w:r>
@@ -2740,6 +2842,155 @@
     </w:lvl>
   </w:abstractNum>
   <w:abstractNum w:abstractNumId="3" w15:restartNumberingAfterBreak="0">
+    <w:nsid w:val="5CF2685E"/>
+    <w:multiLevelType w:val="multilevel"/>
+    <w:tmpl w:val="3B9AD7AE"/>
+    <w:lvl w:ilvl="0">
+      <w:start w:val="1"/>
+      <w:numFmt w:val="bullet"/>
+      <w:lvlText w:val=""/>
+      <w:lvlJc w:val="left"/>
+      <w:pPr>
+        <w:tabs>
+          <w:tab w:val="num" w:pos="720"/>
+        </w:tabs>
+        <w:ind w:left="720" w:hanging="360"/>
+      </w:pPr>
+      <w:rPr>
+        <w:rFonts w:ascii="Symbol" w:hAnsi="Symbol" w:hint="default"/>
+        <w:sz w:val="20"/>
+      </w:rPr>
+    </w:lvl>
+    <w:lvl w:ilvl="1" w:tentative="1">
+      <w:start w:val="1"/>
+      <w:numFmt w:val="bullet"/>
+      <w:lvlText w:val="o"/>
+      <w:lvlJc w:val="left"/>
+      <w:pPr>
+        <w:tabs>
+          <w:tab w:val="num" w:pos="1440"/>
+        </w:tabs>
+        <w:ind w:left="1440" w:hanging="360"/>
+      </w:pPr>
+      <w:rPr>
+        <w:rFonts w:ascii="Courier New" w:hAnsi="Courier New" w:hint="default"/>
+        <w:sz w:val="20"/>
+      </w:rPr>
+    </w:lvl>
+    <w:lvl w:ilvl="2" w:tentative="1">
+      <w:start w:val="1"/>
+      <w:numFmt w:val="bullet"/>
+      <w:lvlText w:val=""/>
+      <w:lvlJc w:val="left"/>
+      <w:pPr>
+        <w:tabs>
+          <w:tab w:val="num" w:pos="2160"/>
+        </w:tabs>
+        <w:ind w:left="2160" w:hanging="360"/>
+      </w:pPr>
+      <w:rPr>
+        <w:rFonts w:ascii="Wingdings" w:hAnsi="Wingdings" w:hint="default"/>
+        <w:sz w:val="20"/>
+      </w:rPr>
+    </w:lvl>
+    <w:lvl w:ilvl="3" w:tentative="1">
+      <w:start w:val="1"/>
+      <w:numFmt w:val="bullet"/>
+      <w:lvlText w:val=""/>
+      <w:lvlJc w:val="left"/>
+      <w:pPr>
+        <w:tabs>
+          <w:tab w:val="num" w:pos="2880"/>
+        </w:tabs>
+        <w:ind w:left="2880" w:hanging="360"/>
+      </w:pPr>
+      <w:rPr>
+        <w:rFonts w:ascii="Wingdings" w:hAnsi="Wingdings" w:hint="default"/>
+        <w:sz w:val="20"/>
+      </w:rPr>
+    </w:lvl>
+    <w:lvl w:ilvl="4" w:tentative="1">
+      <w:start w:val="1"/>
+      <w:numFmt w:val="bullet"/>
+      <w:lvlText w:val=""/>
+      <w:lvlJc w:val="left"/>
+      <w:pPr>
+        <w:tabs>
+          <w:tab w:val="num" w:pos="3600"/>
+        </w:tabs>
+        <w:ind w:left="3600" w:hanging="360"/>
+      </w:pPr>
+      <w:rPr>
+        <w:rFonts w:ascii="Wingdings" w:hAnsi="Wingdings" w:hint="default"/>
+        <w:sz w:val="20"/>
+      </w:rPr>
+    </w:lvl>
+    <w:lvl w:ilvl="5" w:tentative="1">
+      <w:start w:val="1"/>
+      <w:numFmt w:val="bullet"/>
+      <w:lvlText w:val=""/>
+      <w:lvlJc w:val="left"/>
+      <w:pPr>
+        <w:tabs>
+          <w:tab w:val="num" w:pos="4320"/>
+        </w:tabs>
+        <w:ind w:left="4320" w:hanging="360"/>
+      </w:pPr>
+      <w:rPr>
+        <w:rFonts w:ascii="Wingdings" w:hAnsi="Wingdings" w:hint="default"/>
+        <w:sz w:val="20"/>
+      </w:rPr>
+    </w:lvl>
+    <w:lvl w:ilvl="6" w:tentative="1">
+      <w:start w:val="1"/>
+      <w:numFmt w:val="bullet"/>
+      <w:lvlText w:val=""/>
+      <w:lvlJc w:val="left"/>
+      <w:pPr>
+        <w:tabs>
+          <w:tab w:val="num" w:pos="5040"/>
+        </w:tabs>
+        <w:ind w:left="5040" w:hanging="360"/>
+      </w:pPr>
+      <w:rPr>
+        <w:rFonts w:ascii="Wingdings" w:hAnsi="Wingdings" w:hint="default"/>
+        <w:sz w:val="20"/>
+      </w:rPr>
+    </w:lvl>
+    <w:lvl w:ilvl="7" w:tentative="1">
+      <w:start w:val="1"/>
+      <w:numFmt w:val="bullet"/>
+      <w:lvlText w:val=""/>
+      <w:lvlJc w:val="left"/>
+      <w:pPr>
+        <w:tabs>
+          <w:tab w:val="num" w:pos="5760"/>
+        </w:tabs>
+        <w:ind w:left="5760" w:hanging="360"/>
+      </w:pPr>
+      <w:rPr>
+        <w:rFonts w:ascii="Wingdings" w:hAnsi="Wingdings" w:hint="default"/>
+        <w:sz w:val="20"/>
+      </w:rPr>
+    </w:lvl>
+    <w:lvl w:ilvl="8" w:tentative="1">
+      <w:start w:val="1"/>
+      <w:numFmt w:val="bullet"/>
+      <w:lvlText w:val=""/>
+      <w:lvlJc w:val="left"/>
+      <w:pPr>
+        <w:tabs>
+          <w:tab w:val="num" w:pos="6480"/>
+        </w:tabs>
+        <w:ind w:left="6480" w:hanging="360"/>
+      </w:pPr>
+      <w:rPr>
+        <w:rFonts w:ascii="Wingdings" w:hAnsi="Wingdings" w:hint="default"/>
+        <w:sz w:val="20"/>
+      </w:rPr>
+    </w:lvl>
+  </w:abstractNum>
+  <w:abstractNum w:abstractNumId="4" w15:restartNumberingAfterBreak="0">
     <w:nsid w:val="64F0286B"/>
     <w:multiLevelType w:val="multilevel"/>
     <w:tmpl w:val="B0B0E04C"/>
@@ -2895,10 +3146,13 @@
     <w:abstractNumId w:val="1"/>
   </w:num>
   <w:num w:numId="3" w16cid:durableId="631786349">
-    <w:abstractNumId w:val="3"/>
+    <w:abstractNumId w:val="4"/>
   </w:num>
   <w:num w:numId="4" w16cid:durableId="1644968910">
     <w:abstractNumId w:val="2"/>
+  </w:num>
+  <w:num w:numId="5" w16cid:durableId="1467354484">
+    <w:abstractNumId w:val="3"/>
   </w:num>
 </w:numbering>
 </file>
@@ -3819,6 +4073,29 @@
       <w:spacing w:val="5"/>
     </w:rPr>
   </w:style>
+  <w:style w:type="character" w:styleId="Hyperlink">
+    <w:name w:val="Hyperlink"/>
+    <w:basedOn w:val="DefaultParagraphFont"/>
+    <w:uiPriority w:val="99"/>
+    <w:unhideWhenUsed/>
+    <w:rsid w:val="002D0D07"/>
+    <w:rPr>
+      <w:color w:val="467886" w:themeColor="hyperlink"/>
+      <w:u w:val="single"/>
+    </w:rPr>
+  </w:style>
+  <w:style w:type="character" w:styleId="UnresolvedMention">
+    <w:name w:val="Unresolved Mention"/>
+    <w:basedOn w:val="DefaultParagraphFont"/>
+    <w:uiPriority w:val="99"/>
+    <w:semiHidden/>
+    <w:unhideWhenUsed/>
+    <w:rsid w:val="002D0D07"/>
+    <w:rPr>
+      <w:color w:val="605E5C"/>
+      <w:shd w:val="clear" w:color="auto" w:fill="E1DFDD"/>
+    </w:rPr>
+  </w:style>
 </w:styles>
 </file>
 

</xml_diff>